<commit_message>
Lm+number of turns calculation added
</commit_message>
<xml_diff>
--- a/HW-1.docx
+++ b/HW-1.docx
@@ -35,7 +35,7 @@
                     </pic:cNvPicPr>
                   </pic:nvPicPr>
                   <pic:blipFill>
-                    <a:blip r:embed="rId5">
+                    <a:blip r:embed="rId6">
                       <a:extLst>
                         <a:ext uri="{28A0092B-C50C-407E-A947-70E740481C1C}">
                           <a14:useLocalDpi xmlns:a14="http://schemas.microsoft.com/office/drawing/2010/main" val="0"/>
@@ -92,7 +92,7 @@
                     </pic:cNvPicPr>
                   </pic:nvPicPr>
                   <pic:blipFill>
-                    <a:blip r:embed="rId6" cstate="print">
+                    <a:blip r:embed="rId7" cstate="print">
                       <a:extLst>
                         <a:ext uri="{28A0092B-C50C-407E-A947-70E740481C1C}">
                           <a14:useLocalDpi xmlns:a14="http://schemas.microsoft.com/office/drawing/2010/main" val="0"/>
@@ -1327,16 +1327,1241 @@
         <w:t xml:space="preserve"> converter, we have selected an E-core with a gap of 1mm. </w:t>
       </w:r>
       <w:r>
-        <w:t xml:space="preserve">The datasheet of the core [1] can be found in the appendix section. An E-core is selected since the leakage flux in E cores is smaller than toroid cores due to their shape. Moreover, due to the existence of coil formers for each and every E-core, it is much easier to wind the coils to the core. </w:t>
+        <w:t xml:space="preserve">The datasheet </w:t>
+      </w:r>
+      <w:r>
+        <w:t>of the core</w:t>
+      </w:r>
+      <w:r>
+        <w:t xml:space="preserve"> can be found in the appendix section. An E-core is selected since the leakage flux in E cores is smaller than toroid cores due to their shape. Moreover, due to the existence of coil formers for each and every E-core, it is much easier to wind the coils to the core. </w:t>
+      </w:r>
+      <w:r>
+        <w:t xml:space="preserve">Also, since we are to design a </w:t>
+      </w:r>
+      <w:proofErr w:type="spellStart"/>
+      <w:r>
+        <w:t>Flyback</w:t>
+      </w:r>
+      <w:proofErr w:type="spellEnd"/>
+      <w:r>
+        <w:t xml:space="preserve"> converter, the energy should be stored in the core first to transfer the energy to the secondary side. Hence, an E-core with a gap is required for us to implement a better solution to store the energy in the core when the switch is ON. </w:t>
+      </w:r>
+    </w:p>
+    <w:p>
+      <w:pPr>
+        <w:pStyle w:val="ListeParagraf"/>
+        <w:jc w:val="both"/>
+      </w:pPr>
+      <w:r>
+        <w:t>Another reason for us to select this core is that it has a high permeability, even with the air gap, and it does not have a high volume</w:t>
+      </w:r>
+      <w:r>
+        <w:t>, with a volume of 11.5 cm</w:t>
+      </w:r>
+      <w:r>
+        <w:rPr>
+          <w:vertAlign w:val="superscript"/>
+        </w:rPr>
+        <w:t>3</w:t>
+      </w:r>
+      <w:r>
+        <w:t>,</w:t>
+      </w:r>
+      <w:r>
+        <w:t xml:space="preserve"> so that the core will not take up so much space in our final design. </w:t>
+      </w:r>
+    </w:p>
+    <w:p>
+      <w:pPr>
+        <w:pStyle w:val="ListeParagraf"/>
+        <w:jc w:val="both"/>
+      </w:pPr>
+    </w:p>
+    <w:p>
+      <w:pPr>
+        <w:pStyle w:val="ListeParagraf"/>
+        <w:jc w:val="both"/>
+      </w:pPr>
+      <w:r>
+        <w:t xml:space="preserve">In order to find the required number of turns for both the primary and the secondary, which are the same for our design, we need to determine the magnetizing inductance value first. By using the magnetizing inductance formula in the Application Note, AN4137, </w:t>
+      </w:r>
+      <w:r>
+        <w:t xml:space="preserve">Design Guidelines for Off-line </w:t>
+      </w:r>
+      <w:proofErr w:type="spellStart"/>
+      <w:r>
+        <w:t>Flyback</w:t>
+      </w:r>
+      <w:proofErr w:type="spellEnd"/>
+      <w:r>
+        <w:t xml:space="preserve"> Converters</w:t>
+      </w:r>
+      <w:r>
+        <w:t xml:space="preserve"> </w:t>
+      </w:r>
+      <w:r>
+        <w:t>Using FPS</w:t>
+      </w:r>
+      <w:r>
+        <w:t xml:space="preserve"> [1], the magnetizing inductance L</w:t>
+      </w:r>
+      <w:r>
+        <w:rPr>
+          <w:vertAlign w:val="subscript"/>
+        </w:rPr>
+        <w:t>m</w:t>
+      </w:r>
+      <w:r>
+        <w:t xml:space="preserve"> can be calculated as follows: </w:t>
+      </w:r>
+    </w:p>
+    <w:p>
+      <w:pPr>
+        <w:pStyle w:val="ListeParagraf"/>
+        <w:jc w:val="both"/>
+        <w:rPr>
+          <w:rFonts w:eastAsiaTheme="minorEastAsia"/>
+        </w:rPr>
+      </w:pPr>
+      <m:oMathPara>
+        <m:oMath>
+          <m:sSub>
+            <m:sSubPr>
+              <m:ctrlPr>
+                <w:rPr>
+                  <w:rFonts w:ascii="Cambria Math" w:hAnsi="Cambria Math"/>
+                  <w:i/>
+                </w:rPr>
+              </m:ctrlPr>
+            </m:sSubPr>
+            <m:e>
+              <m:r>
+                <w:rPr>
+                  <w:rFonts w:ascii="Cambria Math" w:hAnsi="Cambria Math"/>
+                </w:rPr>
+                <m:t>L</m:t>
+              </m:r>
+            </m:e>
+            <m:sub>
+              <m:r>
+                <w:rPr>
+                  <w:rFonts w:ascii="Cambria Math" w:hAnsi="Cambria Math"/>
+                </w:rPr>
+                <m:t>m</m:t>
+              </m:r>
+            </m:sub>
+          </m:sSub>
+          <m:r>
+            <w:rPr>
+              <w:rFonts w:ascii="Cambria Math" w:hAnsi="Cambria Math"/>
+            </w:rPr>
+            <m:t xml:space="preserve"> = </m:t>
+          </m:r>
+          <m:f>
+            <m:fPr>
+              <m:ctrlPr>
+                <w:rPr>
+                  <w:rFonts w:ascii="Cambria Math" w:hAnsi="Cambria Math"/>
+                  <w:i/>
+                </w:rPr>
+              </m:ctrlPr>
+            </m:fPr>
+            <m:num>
+              <m:sSup>
+                <m:sSupPr>
+                  <m:ctrlPr>
+                    <w:rPr>
+                      <w:rFonts w:ascii="Cambria Math" w:hAnsi="Cambria Math"/>
+                      <w:i/>
+                    </w:rPr>
+                  </m:ctrlPr>
+                </m:sSupPr>
+                <m:e>
+                  <m:d>
+                    <m:dPr>
+                      <m:ctrlPr>
+                        <w:rPr>
+                          <w:rFonts w:ascii="Cambria Math" w:hAnsi="Cambria Math"/>
+                          <w:i/>
+                        </w:rPr>
+                      </m:ctrlPr>
+                    </m:dPr>
+                    <m:e>
+                      <m:sSub>
+                        <m:sSubPr>
+                          <m:ctrlPr>
+                            <w:rPr>
+                              <w:rFonts w:ascii="Cambria Math" w:hAnsi="Cambria Math"/>
+                              <w:i/>
+                            </w:rPr>
+                          </m:ctrlPr>
+                        </m:sSubPr>
+                        <m:e>
+                          <m:r>
+                            <w:rPr>
+                              <w:rFonts w:ascii="Cambria Math" w:hAnsi="Cambria Math"/>
+                            </w:rPr>
+                            <m:t>V</m:t>
+                          </m:r>
+                        </m:e>
+                        <m:sub>
+                          <m:r>
+                            <w:rPr>
+                              <w:rFonts w:ascii="Cambria Math" w:hAnsi="Cambria Math"/>
+                            </w:rPr>
+                            <m:t>s,min</m:t>
+                          </m:r>
+                        </m:sub>
+                      </m:sSub>
+                      <m:r>
+                        <w:rPr>
+                          <w:rFonts w:ascii="Cambria Math" w:hAnsi="Cambria Math"/>
+                        </w:rPr>
+                        <m:t>*</m:t>
+                      </m:r>
+                      <m:sSub>
+                        <m:sSubPr>
+                          <m:ctrlPr>
+                            <w:rPr>
+                              <w:rFonts w:ascii="Cambria Math" w:hAnsi="Cambria Math"/>
+                              <w:i/>
+                            </w:rPr>
+                          </m:ctrlPr>
+                        </m:sSubPr>
+                        <m:e>
+                          <m:r>
+                            <w:rPr>
+                              <w:rFonts w:ascii="Cambria Math" w:hAnsi="Cambria Math"/>
+                            </w:rPr>
+                            <m:t>D</m:t>
+                          </m:r>
+                        </m:e>
+                        <m:sub>
+                          <m:r>
+                            <w:rPr>
+                              <w:rFonts w:ascii="Cambria Math" w:hAnsi="Cambria Math"/>
+                            </w:rPr>
+                            <m:t>max</m:t>
+                          </m:r>
+                        </m:sub>
+                      </m:sSub>
+                    </m:e>
+                  </m:d>
+                </m:e>
+                <m:sup>
+                  <m:r>
+                    <w:rPr>
+                      <w:rFonts w:ascii="Cambria Math" w:hAnsi="Cambria Math"/>
+                    </w:rPr>
+                    <m:t>2</m:t>
+                  </m:r>
+                </m:sup>
+              </m:sSup>
+            </m:num>
+            <m:den>
+              <m:r>
+                <w:rPr>
+                  <w:rFonts w:ascii="Cambria Math" w:hAnsi="Cambria Math"/>
+                </w:rPr>
+                <m:t xml:space="preserve">2* </m:t>
+              </m:r>
+              <m:sSub>
+                <m:sSubPr>
+                  <m:ctrlPr>
+                    <w:rPr>
+                      <w:rFonts w:ascii="Cambria Math" w:hAnsi="Cambria Math"/>
+                      <w:i/>
+                    </w:rPr>
+                  </m:ctrlPr>
+                </m:sSubPr>
+                <m:e>
+                  <m:r>
+                    <w:rPr>
+                      <w:rFonts w:ascii="Cambria Math" w:hAnsi="Cambria Math"/>
+                    </w:rPr>
+                    <m:t>P</m:t>
+                  </m:r>
+                </m:e>
+                <m:sub>
+                  <m:r>
+                    <w:rPr>
+                      <w:rFonts w:ascii="Cambria Math" w:hAnsi="Cambria Math"/>
+                    </w:rPr>
+                    <m:t>in</m:t>
+                  </m:r>
+                </m:sub>
+              </m:sSub>
+              <m:r>
+                <w:rPr>
+                  <w:rFonts w:ascii="Cambria Math" w:hAnsi="Cambria Math"/>
+                </w:rPr>
+                <m:t xml:space="preserve">* </m:t>
+              </m:r>
+              <m:sSub>
+                <m:sSubPr>
+                  <m:ctrlPr>
+                    <w:rPr>
+                      <w:rFonts w:ascii="Cambria Math" w:hAnsi="Cambria Math"/>
+                      <w:i/>
+                    </w:rPr>
+                  </m:ctrlPr>
+                </m:sSubPr>
+                <m:e>
+                  <m:r>
+                    <w:rPr>
+                      <w:rFonts w:ascii="Cambria Math" w:hAnsi="Cambria Math"/>
+                    </w:rPr>
+                    <m:t>f</m:t>
+                  </m:r>
+                </m:e>
+                <m:sub>
+                  <m:r>
+                    <w:rPr>
+                      <w:rFonts w:ascii="Cambria Math" w:hAnsi="Cambria Math"/>
+                    </w:rPr>
+                    <m:t>s</m:t>
+                  </m:r>
+                </m:sub>
+              </m:sSub>
+              <m:r>
+                <w:rPr>
+                  <w:rFonts w:ascii="Cambria Math" w:hAnsi="Cambria Math"/>
+                </w:rPr>
+                <m:t xml:space="preserve">* </m:t>
+              </m:r>
+              <m:sSub>
+                <m:sSubPr>
+                  <m:ctrlPr>
+                    <w:rPr>
+                      <w:rFonts w:ascii="Cambria Math" w:hAnsi="Cambria Math"/>
+                      <w:i/>
+                    </w:rPr>
+                  </m:ctrlPr>
+                </m:sSubPr>
+                <m:e>
+                  <m:r>
+                    <w:rPr>
+                      <w:rFonts w:ascii="Cambria Math" w:hAnsi="Cambria Math"/>
+                    </w:rPr>
+                    <m:t>K</m:t>
+                  </m:r>
+                </m:e>
+                <m:sub>
+                  <m:r>
+                    <w:rPr>
+                      <w:rFonts w:ascii="Cambria Math" w:hAnsi="Cambria Math"/>
+                    </w:rPr>
+                    <m:t>RF</m:t>
+                  </m:r>
+                </m:sub>
+              </m:sSub>
+            </m:den>
+          </m:f>
+        </m:oMath>
+      </m:oMathPara>
+    </w:p>
+    <w:p>
+      <w:pPr>
+        <w:pStyle w:val="ListeParagraf"/>
+        <w:jc w:val="both"/>
+        <w:rPr>
+          <w:rFonts w:eastAsiaTheme="minorEastAsia"/>
+        </w:rPr>
+      </w:pPr>
+      <w:r>
+        <w:rPr>
+          <w:rFonts w:eastAsiaTheme="minorEastAsia"/>
+        </w:rPr>
+        <w:t>where P</w:t>
+      </w:r>
+      <w:r>
+        <w:rPr>
+          <w:rFonts w:eastAsiaTheme="minorEastAsia"/>
+          <w:vertAlign w:val="subscript"/>
+        </w:rPr>
+        <w:t>in</w:t>
+      </w:r>
+      <w:r>
+        <w:rPr>
+          <w:rFonts w:eastAsiaTheme="minorEastAsia"/>
+        </w:rPr>
+        <w:t xml:space="preserve"> is the input power, which is selected as 72W to ensure an efficiency more that 80%, K</w:t>
+      </w:r>
+      <w:r>
+        <w:rPr>
+          <w:rFonts w:eastAsiaTheme="minorEastAsia"/>
+          <w:vertAlign w:val="subscript"/>
+        </w:rPr>
+        <w:t>RF</w:t>
+      </w:r>
+      <w:r>
+        <w:rPr>
+          <w:rFonts w:eastAsiaTheme="minorEastAsia"/>
+        </w:rPr>
+        <w:t xml:space="preserve"> is the ripple factor, which is defined as in the Figure 1 and selected as 0.35, f</w:t>
+      </w:r>
+      <w:r>
+        <w:rPr>
+          <w:rFonts w:eastAsiaTheme="minorEastAsia"/>
+          <w:vertAlign w:val="subscript"/>
+        </w:rPr>
+        <w:t>s</w:t>
+      </w:r>
+      <w:r>
+        <w:rPr>
+          <w:rFonts w:eastAsiaTheme="minorEastAsia"/>
+        </w:rPr>
+        <w:t xml:space="preserve"> is the switching frequency, which is selected as 100kHz. </w:t>
+      </w:r>
+    </w:p>
+    <w:p>
+      <w:pPr>
+        <w:pStyle w:val="ListeParagraf"/>
+        <w:keepNext/>
+        <w:ind w:left="0"/>
+        <w:jc w:val="center"/>
+      </w:pPr>
+      <w:r>
+        <w:rPr>
+          <w:rFonts w:eastAsiaTheme="minorEastAsia"/>
+        </w:rPr>
+        <w:lastRenderedPageBreak/>
+        <w:drawing>
+          <wp:inline distT="0" distB="0" distL="0" distR="0" wp14:anchorId="29333730" wp14:editId="2CD8E785">
+            <wp:extent cx="3550920" cy="2697177"/>
+            <wp:effectExtent l="0" t="0" r="0" b="8255"/>
+            <wp:docPr id="1" name="Resim 1"/>
+            <wp:cNvGraphicFramePr>
+              <a:graphicFrameLocks xmlns:a="http://schemas.openxmlformats.org/drawingml/2006/main" noChangeAspect="1"/>
+            </wp:cNvGraphicFramePr>
+            <a:graphic xmlns:a="http://schemas.openxmlformats.org/drawingml/2006/main">
+              <a:graphicData uri="http://schemas.openxmlformats.org/drawingml/2006/picture">
+                <pic:pic xmlns:pic="http://schemas.openxmlformats.org/drawingml/2006/picture">
+                  <pic:nvPicPr>
+                    <pic:cNvPr id="1" name=""/>
+                    <pic:cNvPicPr/>
+                  </pic:nvPicPr>
+                  <pic:blipFill>
+                    <a:blip r:embed="rId8"/>
+                    <a:stretch>
+                      <a:fillRect/>
+                    </a:stretch>
+                  </pic:blipFill>
+                  <pic:spPr>
+                    <a:xfrm>
+                      <a:off x="0" y="0"/>
+                      <a:ext cx="3563383" cy="2706643"/>
+                    </a:xfrm>
+                    <a:prstGeom prst="rect">
+                      <a:avLst/>
+                    </a:prstGeom>
+                  </pic:spPr>
+                </pic:pic>
+              </a:graphicData>
+            </a:graphic>
+          </wp:inline>
+        </w:drawing>
+      </w:r>
+    </w:p>
+    <w:p>
+      <w:pPr>
+        <w:pStyle w:val="ResimYazs"/>
+        <w:jc w:val="center"/>
+        <w:rPr>
+          <w:noProof/>
+          <w:vertAlign w:val="subscript"/>
+        </w:rPr>
+      </w:pPr>
+      <w:r>
+        <w:t xml:space="preserve">Figure </w:t>
+      </w:r>
+      <w:r>
+        <w:fldChar w:fldCharType="begin"/>
+      </w:r>
+      <w:r>
+        <w:instrText xml:space="preserve"> SEQ Figure \* ARABIC </w:instrText>
+      </w:r>
+      <w:r>
+        <w:fldChar w:fldCharType="separate"/>
+      </w:r>
+      <w:r>
+        <w:rPr>
+          <w:noProof/>
+        </w:rPr>
+        <w:t>1</w:t>
+      </w:r>
+      <w:r>
+        <w:fldChar w:fldCharType="end"/>
+      </w:r>
+      <w:r>
+        <w:t xml:space="preserve">. MOSFET drain current and ripple factor </w:t>
+      </w:r>
+      <w:r>
+        <w:rPr>
+          <w:noProof/>
+        </w:rPr>
+        <w:t>K</w:t>
+      </w:r>
+      <w:r>
+        <w:rPr>
+          <w:noProof/>
+          <w:vertAlign w:val="subscript"/>
+        </w:rPr>
+        <w:t>RF</w:t>
+      </w:r>
+    </w:p>
+    <w:p>
+      <w:pPr>
+        <w:ind w:left="720"/>
+        <w:jc w:val="both"/>
+      </w:pPr>
+      <w:r>
+        <w:t>After putting the values into the equation, L</w:t>
+      </w:r>
+      <w:r>
+        <w:rPr>
+          <w:vertAlign w:val="subscript"/>
+        </w:rPr>
+        <w:t>m</w:t>
+      </w:r>
+      <w:r>
+        <w:t xml:space="preserve"> is found to be 18.55µH. Then, to find the required number of turns of the primary, the A</w:t>
+      </w:r>
+      <w:r>
+        <w:rPr>
+          <w:vertAlign w:val="subscript"/>
+        </w:rPr>
+        <w:t>L</w:t>
+      </w:r>
+      <w:r>
+        <w:t xml:space="preserve"> value of the core is used and the required number of turns is found by using the following formula: </w:t>
+      </w:r>
+    </w:p>
+    <w:p>
+      <w:pPr>
+        <w:ind w:left="720"/>
+        <w:jc w:val="both"/>
+      </w:pPr>
+      <m:oMathPara>
+        <m:oMath>
+          <m:sSup>
+            <m:sSupPr>
+              <m:ctrlPr>
+                <w:rPr>
+                  <w:rFonts w:ascii="Cambria Math" w:hAnsi="Cambria Math"/>
+                  <w:i/>
+                </w:rPr>
+              </m:ctrlPr>
+            </m:sSupPr>
+            <m:e>
+              <m:r>
+                <w:rPr>
+                  <w:rFonts w:ascii="Cambria Math" w:hAnsi="Cambria Math"/>
+                </w:rPr>
+                <m:t>N</m:t>
+              </m:r>
+            </m:e>
+            <m:sup>
+              <m:r>
+                <w:rPr>
+                  <w:rFonts w:ascii="Cambria Math" w:hAnsi="Cambria Math"/>
+                </w:rPr>
+                <m:t>2</m:t>
+              </m:r>
+            </m:sup>
+          </m:sSup>
+          <m:r>
+            <w:rPr>
+              <w:rFonts w:ascii="Cambria Math" w:hAnsi="Cambria Math"/>
+            </w:rPr>
+            <m:t xml:space="preserve">= </m:t>
+          </m:r>
+          <m:f>
+            <m:fPr>
+              <m:ctrlPr>
+                <w:rPr>
+                  <w:rFonts w:ascii="Cambria Math" w:hAnsi="Cambria Math"/>
+                  <w:i/>
+                </w:rPr>
+              </m:ctrlPr>
+            </m:fPr>
+            <m:num>
+              <m:sSub>
+                <m:sSubPr>
+                  <m:ctrlPr>
+                    <w:rPr>
+                      <w:rFonts w:ascii="Cambria Math" w:hAnsi="Cambria Math"/>
+                      <w:i/>
+                    </w:rPr>
+                  </m:ctrlPr>
+                </m:sSubPr>
+                <m:e>
+                  <m:r>
+                    <w:rPr>
+                      <w:rFonts w:ascii="Cambria Math" w:hAnsi="Cambria Math"/>
+                    </w:rPr>
+                    <m:t>L</m:t>
+                  </m:r>
+                </m:e>
+                <m:sub>
+                  <m:r>
+                    <w:rPr>
+                      <w:rFonts w:ascii="Cambria Math" w:hAnsi="Cambria Math"/>
+                    </w:rPr>
+                    <m:t>m</m:t>
+                  </m:r>
+                </m:sub>
+              </m:sSub>
+            </m:num>
+            <m:den>
+              <m:sSub>
+                <m:sSubPr>
+                  <m:ctrlPr>
+                    <w:rPr>
+                      <w:rFonts w:ascii="Cambria Math" w:hAnsi="Cambria Math"/>
+                      <w:i/>
+                    </w:rPr>
+                  </m:ctrlPr>
+                </m:sSubPr>
+                <m:e>
+                  <m:r>
+                    <w:rPr>
+                      <w:rFonts w:ascii="Cambria Math" w:hAnsi="Cambria Math"/>
+                    </w:rPr>
+                    <m:t>A</m:t>
+                  </m:r>
+                </m:e>
+                <m:sub>
+                  <m:r>
+                    <w:rPr>
+                      <w:rFonts w:ascii="Cambria Math" w:hAnsi="Cambria Math"/>
+                    </w:rPr>
+                    <m:t>L</m:t>
+                  </m:r>
+                </m:sub>
+              </m:sSub>
+            </m:den>
+          </m:f>
+        </m:oMath>
+      </m:oMathPara>
+    </w:p>
+    <w:p>
+      <w:pPr>
+        <w:pStyle w:val="ListeParagraf"/>
+        <w:jc w:val="both"/>
+        <w:rPr>
+          <w:rFonts w:eastAsiaTheme="minorEastAsia"/>
+        </w:rPr>
+      </w:pPr>
+      <w:r>
+        <w:rPr>
+          <w:rFonts w:eastAsiaTheme="minorEastAsia"/>
+        </w:rPr>
+        <w:t>where A</w:t>
+      </w:r>
+      <w:r>
+        <w:rPr>
+          <w:rFonts w:eastAsiaTheme="minorEastAsia"/>
+          <w:vertAlign w:val="subscript"/>
+        </w:rPr>
+        <w:t>L</w:t>
+      </w:r>
+      <w:r>
+        <w:rPr>
+          <w:rFonts w:eastAsiaTheme="minorEastAsia"/>
+        </w:rPr>
+        <w:t xml:space="preserve"> value of the core we have selected having a 1mm of air gap is 196 </w:t>
+      </w:r>
+      <w:proofErr w:type="spellStart"/>
+      <w:r>
+        <w:rPr>
+          <w:rFonts w:eastAsiaTheme="minorEastAsia"/>
+        </w:rPr>
+        <w:t>nH</w:t>
+      </w:r>
+      <w:proofErr w:type="spellEnd"/>
+      <w:r>
+        <w:rPr>
+          <w:rFonts w:eastAsiaTheme="minorEastAsia"/>
+        </w:rPr>
+        <w:t>/T</w:t>
+      </w:r>
+      <w:r>
+        <w:rPr>
+          <w:rFonts w:eastAsiaTheme="minorEastAsia"/>
+          <w:vertAlign w:val="superscript"/>
+        </w:rPr>
+        <w:t>2</w:t>
+      </w:r>
+      <w:r>
+        <w:rPr>
+          <w:rFonts w:eastAsiaTheme="minorEastAsia"/>
+        </w:rPr>
+        <w:t xml:space="preserve">. Hence, after making the calculation, the required number of turns are found as 10, approximately. </w:t>
+      </w:r>
+      <w:r>
+        <w:rPr>
+          <w:rFonts w:eastAsiaTheme="minorEastAsia"/>
+        </w:rPr>
+        <w:t xml:space="preserve">Moreover, </w:t>
+      </w:r>
+      <w:r>
+        <w:rPr>
+          <w:rFonts w:eastAsiaTheme="minorEastAsia"/>
+        </w:rPr>
+        <w:t xml:space="preserve">by limiting the </w:t>
+      </w:r>
+      <w:proofErr w:type="spellStart"/>
+      <w:r>
+        <w:rPr>
+          <w:rFonts w:eastAsiaTheme="minorEastAsia"/>
+        </w:rPr>
+        <w:t>B</w:t>
+      </w:r>
+      <w:r>
+        <w:rPr>
+          <w:rFonts w:eastAsiaTheme="minorEastAsia"/>
+          <w:vertAlign w:val="subscript"/>
+        </w:rPr>
+        <w:t>max</w:t>
+      </w:r>
+      <w:proofErr w:type="spellEnd"/>
+      <w:r>
+        <w:rPr>
+          <w:rFonts w:eastAsiaTheme="minorEastAsia"/>
+        </w:rPr>
+        <w:t xml:space="preserve"> value, the minimum required number of turns can also be calculated </w:t>
+      </w:r>
+      <w:r>
+        <w:rPr>
+          <w:rFonts w:eastAsiaTheme="minorEastAsia"/>
+        </w:rPr>
+        <w:t>to check whether the previously calculated num</w:t>
+      </w:r>
+      <w:r>
+        <w:rPr>
+          <w:rFonts w:eastAsiaTheme="minorEastAsia"/>
+        </w:rPr>
+        <w:t xml:space="preserve">ber of turns is valid or not by using the formula present in [2] as follows: </w:t>
+      </w:r>
+    </w:p>
+    <w:p>
+      <w:pPr>
+        <w:pStyle w:val="ListeParagraf"/>
+        <w:jc w:val="both"/>
+      </w:pPr>
+    </w:p>
+    <w:p>
+      <w:pPr>
+        <w:pStyle w:val="ListeParagraf"/>
+        <w:jc w:val="both"/>
+        <w:rPr>
+          <w:rFonts w:eastAsiaTheme="minorEastAsia"/>
+        </w:rPr>
+      </w:pPr>
+      <m:oMathPara>
+        <m:oMath>
+          <m:sSub>
+            <m:sSubPr>
+              <m:ctrlPr>
+                <w:rPr>
+                  <w:rFonts w:ascii="Cambria Math" w:eastAsiaTheme="minorEastAsia" w:hAnsi="Cambria Math"/>
+                  <w:i/>
+                </w:rPr>
+              </m:ctrlPr>
+            </m:sSubPr>
+            <m:e>
+              <m:r>
+                <w:rPr>
+                  <w:rFonts w:ascii="Cambria Math" w:eastAsiaTheme="minorEastAsia" w:hAnsi="Cambria Math"/>
+                </w:rPr>
+                <m:t>N</m:t>
+              </m:r>
+            </m:e>
+            <m:sub>
+              <m:r>
+                <w:rPr>
+                  <w:rFonts w:ascii="Cambria Math" w:eastAsiaTheme="minorEastAsia" w:hAnsi="Cambria Math"/>
+                </w:rPr>
+                <m:t>min</m:t>
+              </m:r>
+            </m:sub>
+          </m:sSub>
+          <m:r>
+            <w:rPr>
+              <w:rFonts w:ascii="Cambria Math" w:hAnsi="Cambria Math"/>
+            </w:rPr>
+            <m:t>&gt;</m:t>
+          </m:r>
+          <m:r>
+            <w:rPr>
+              <w:rFonts w:ascii="Cambria Math" w:hAnsi="Cambria Math"/>
+            </w:rPr>
+            <m:t xml:space="preserve"> </m:t>
+          </m:r>
+          <m:f>
+            <m:fPr>
+              <m:ctrlPr>
+                <w:rPr>
+                  <w:rFonts w:ascii="Cambria Math" w:hAnsi="Cambria Math"/>
+                  <w:i/>
+                </w:rPr>
+              </m:ctrlPr>
+            </m:fPr>
+            <m:num>
+              <m:sSub>
+                <m:sSubPr>
+                  <m:ctrlPr>
+                    <w:rPr>
+                      <w:rFonts w:ascii="Cambria Math" w:hAnsi="Cambria Math"/>
+                      <w:i/>
+                    </w:rPr>
+                  </m:ctrlPr>
+                </m:sSubPr>
+                <m:e>
+                  <m:r>
+                    <w:rPr>
+                      <w:rFonts w:ascii="Cambria Math" w:hAnsi="Cambria Math"/>
+                    </w:rPr>
+                    <m:t>V</m:t>
+                  </m:r>
+                </m:e>
+                <m:sub>
+                  <m:r>
+                    <w:rPr>
+                      <w:rFonts w:ascii="Cambria Math" w:hAnsi="Cambria Math"/>
+                    </w:rPr>
+                    <m:t>s,max</m:t>
+                  </m:r>
+                </m:sub>
+              </m:sSub>
+              <m:r>
+                <w:rPr>
+                  <w:rFonts w:ascii="Cambria Math" w:hAnsi="Cambria Math"/>
+                </w:rPr>
+                <m:t xml:space="preserve">* </m:t>
+              </m:r>
+              <m:sSub>
+                <m:sSubPr>
+                  <m:ctrlPr>
+                    <w:rPr>
+                      <w:rFonts w:ascii="Cambria Math" w:hAnsi="Cambria Math"/>
+                      <w:i/>
+                    </w:rPr>
+                  </m:ctrlPr>
+                </m:sSubPr>
+                <m:e>
+                  <m:r>
+                    <w:rPr>
+                      <w:rFonts w:ascii="Cambria Math" w:hAnsi="Cambria Math"/>
+                    </w:rPr>
+                    <m:t>D</m:t>
+                  </m:r>
+                </m:e>
+                <m:sub>
+                  <m:r>
+                    <w:rPr>
+                      <w:rFonts w:ascii="Cambria Math" w:hAnsi="Cambria Math"/>
+                    </w:rPr>
+                    <m:t>max</m:t>
+                  </m:r>
+                </m:sub>
+              </m:sSub>
+            </m:num>
+            <m:den>
+              <m:sSub>
+                <m:sSubPr>
+                  <m:ctrlPr>
+                    <w:rPr>
+                      <w:rFonts w:ascii="Cambria Math" w:hAnsi="Cambria Math"/>
+                      <w:i/>
+                    </w:rPr>
+                  </m:ctrlPr>
+                </m:sSubPr>
+                <m:e>
+                  <m:r>
+                    <w:rPr>
+                      <w:rFonts w:ascii="Cambria Math" w:hAnsi="Cambria Math"/>
+                    </w:rPr>
+                    <m:t>B</m:t>
+                  </m:r>
+                </m:e>
+                <m:sub>
+                  <m:r>
+                    <w:rPr>
+                      <w:rFonts w:ascii="Cambria Math" w:hAnsi="Cambria Math"/>
+                    </w:rPr>
+                    <m:t>sat</m:t>
+                  </m:r>
+                </m:sub>
+              </m:sSub>
+              <m:r>
+                <w:rPr>
+                  <w:rFonts w:ascii="Cambria Math" w:hAnsi="Cambria Math"/>
+                </w:rPr>
+                <m:t>*</m:t>
+              </m:r>
+              <m:sSub>
+                <m:sSubPr>
+                  <m:ctrlPr>
+                    <w:rPr>
+                      <w:rFonts w:ascii="Cambria Math" w:hAnsi="Cambria Math"/>
+                      <w:i/>
+                    </w:rPr>
+                  </m:ctrlPr>
+                </m:sSubPr>
+                <m:e>
+                  <m:r>
+                    <w:rPr>
+                      <w:rFonts w:ascii="Cambria Math" w:hAnsi="Cambria Math"/>
+                    </w:rPr>
+                    <m:t>A</m:t>
+                  </m:r>
+                </m:e>
+                <m:sub>
+                  <m:r>
+                    <w:rPr>
+                      <w:rFonts w:ascii="Cambria Math" w:hAnsi="Cambria Math"/>
+                    </w:rPr>
+                    <m:t>effective, core</m:t>
+                  </m:r>
+                </m:sub>
+              </m:sSub>
+              <m:r>
+                <w:rPr>
+                  <w:rFonts w:ascii="Cambria Math" w:hAnsi="Cambria Math"/>
+                </w:rPr>
+                <m:t xml:space="preserve">* </m:t>
+              </m:r>
+              <m:sSub>
+                <m:sSubPr>
+                  <m:ctrlPr>
+                    <w:rPr>
+                      <w:rFonts w:ascii="Cambria Math" w:hAnsi="Cambria Math"/>
+                      <w:i/>
+                    </w:rPr>
+                  </m:ctrlPr>
+                </m:sSubPr>
+                <m:e>
+                  <m:r>
+                    <w:rPr>
+                      <w:rFonts w:ascii="Cambria Math" w:hAnsi="Cambria Math"/>
+                    </w:rPr>
+                    <m:t>f</m:t>
+                  </m:r>
+                </m:e>
+                <m:sub>
+                  <m:r>
+                    <w:rPr>
+                      <w:rFonts w:ascii="Cambria Math" w:hAnsi="Cambria Math"/>
+                    </w:rPr>
+                    <m:t>s</m:t>
+                  </m:r>
+                </m:sub>
+              </m:sSub>
+            </m:den>
+          </m:f>
+        </m:oMath>
+      </m:oMathPara>
+    </w:p>
+    <w:p>
+      <w:pPr>
+        <w:pStyle w:val="ListeParagraf"/>
+        <w:jc w:val="both"/>
+      </w:pPr>
+    </w:p>
+    <w:p>
+      <w:pPr>
+        <w:pStyle w:val="ListeParagraf"/>
+        <w:jc w:val="both"/>
+      </w:pPr>
+      <w:r>
+        <w:t xml:space="preserve">where </w:t>
+      </w:r>
+      <w:proofErr w:type="spellStart"/>
+      <w:r>
+        <w:t>B</w:t>
+      </w:r>
+      <w:r>
+        <w:rPr>
+          <w:vertAlign w:val="subscript"/>
+        </w:rPr>
+        <w:t>sat</w:t>
+      </w:r>
+      <w:proofErr w:type="spellEnd"/>
+      <w:r>
+        <w:t xml:space="preserve"> is selected as 0.2T, </w:t>
+      </w:r>
+      <w:r>
+        <w:t>and effective area of the core we have selected is 125 mm</w:t>
+      </w:r>
+      <w:r>
+        <w:rPr>
+          <w:vertAlign w:val="superscript"/>
+        </w:rPr>
+        <w:t>2</w:t>
+      </w:r>
+      <w:r>
+        <w:t>. When putting all the numbers to the equation above, it is found that minimum required number of turns should be larger than 6.22 turns (</w:t>
+      </w:r>
+      <w:proofErr w:type="spellStart"/>
+      <w:r>
+        <w:t>N</w:t>
+      </w:r>
+      <w:r>
+        <w:rPr>
+          <w:vertAlign w:val="subscript"/>
+        </w:rPr>
+        <w:t>min</w:t>
+      </w:r>
+      <w:proofErr w:type="spellEnd"/>
+      <w:r>
+        <w:t xml:space="preserve"> &gt; 6.22 turns).  This concludes that 10 turns in the primary and the secondary meet the requirement of minimum turns and can be used further in this design. </w:t>
       </w:r>
       <w:bookmarkStart w:id="0" w:name="_GoBack"/>
       <w:bookmarkEnd w:id="0"/>
     </w:p>
     <w:p>
       <w:pPr>
-        <w:ind w:left="708"/>
-        <w:jc w:val="both"/>
-      </w:pPr>
+        <w:pStyle w:val="ListeParagraf"/>
+        <w:jc w:val="both"/>
+      </w:pPr>
+    </w:p>
+    <w:p>
+      <w:pPr>
+        <w:pStyle w:val="ListeParagraf"/>
+        <w:jc w:val="both"/>
+      </w:pPr>
+    </w:p>
+    <w:p>
+      <w:pPr>
+        <w:pStyle w:val="ListeParagraf"/>
+        <w:jc w:val="both"/>
+      </w:pPr>
+    </w:p>
+    <w:p>
+      <w:pPr>
+        <w:pStyle w:val="ListeParagraf"/>
+        <w:jc w:val="both"/>
+      </w:pPr>
+    </w:p>
+    <w:p>
+      <w:pPr>
+        <w:pStyle w:val="ListeParagraf"/>
+        <w:jc w:val="both"/>
+      </w:pPr>
+    </w:p>
+    <w:p>
+      <w:pPr>
+        <w:pStyle w:val="ListeParagraf"/>
+        <w:jc w:val="both"/>
+      </w:pPr>
+    </w:p>
+    <w:p>
+      <w:pPr>
+        <w:pStyle w:val="ListeParagraf"/>
+        <w:jc w:val="both"/>
+      </w:pPr>
+    </w:p>
+    <w:p>
+      <w:pPr>
+        <w:pStyle w:val="ListeParagraf"/>
+        <w:jc w:val="both"/>
+      </w:pPr>
+    </w:p>
+    <w:p>
+      <w:pPr>
+        <w:pStyle w:val="ListeParagraf"/>
+        <w:jc w:val="both"/>
+      </w:pPr>
+    </w:p>
+    <w:p>
+      <w:pPr>
+        <w:pStyle w:val="ListeParagraf"/>
+        <w:jc w:val="both"/>
+      </w:pPr>
+    </w:p>
+    <w:p>
+      <w:pPr>
+        <w:pStyle w:val="ListeParagraf"/>
+        <w:jc w:val="both"/>
+      </w:pPr>
+    </w:p>
+    <w:p>
+      <w:pPr>
+        <w:pStyle w:val="ListeParagraf"/>
+        <w:jc w:val="both"/>
+      </w:pPr>
+    </w:p>
+    <w:p>
+      <w:pPr>
+        <w:pStyle w:val="Balk2"/>
+        <w:spacing w:line="240" w:lineRule="auto"/>
+        <w:jc w:val="both"/>
+        <w:rPr>
+          <w:sz w:val="28"/>
+          <w:szCs w:val="28"/>
+          <w:lang w:val="en-US"/>
+        </w:rPr>
+      </w:pPr>
+      <w:r>
+        <w:rPr>
+          <w:sz w:val="28"/>
+          <w:szCs w:val="28"/>
+          <w:lang w:val="en-US"/>
+        </w:rPr>
+        <w:t>References</w:t>
+      </w:r>
+    </w:p>
+    <w:p>
+      <w:pPr>
+        <w:rPr>
+          <w:rFonts w:cstheme="minorHAnsi"/>
+        </w:rPr>
+      </w:pPr>
+      <w:r>
+        <w:t xml:space="preserve">[1]: </w:t>
+      </w:r>
+      <w:r>
+        <w:t xml:space="preserve">AN-4137 Design Guidelines for Off-line </w:t>
+      </w:r>
+      <w:proofErr w:type="spellStart"/>
+      <w:r>
+        <w:t>Flyback</w:t>
+      </w:r>
+      <w:proofErr w:type="spellEnd"/>
+      <w:r>
+        <w:t xml:space="preserve"> Converters using FPS</w:t>
+      </w:r>
+      <w:r>
+        <w:t>.</w:t>
+      </w:r>
+      <w:r>
+        <w:t xml:space="preserve"> </w:t>
+      </w:r>
+      <w:r>
+        <w:rPr>
+          <w:rFonts w:cstheme="minorHAnsi"/>
+        </w:rPr>
+        <w:t>Available at:</w:t>
+      </w:r>
+    </w:p>
+    <w:p>
+      <w:pPr>
+        <w:rPr>
+          <w:rFonts w:cstheme="minorHAnsi"/>
+        </w:rPr>
+      </w:pPr>
+      <w:r>
+        <w:rPr>
+          <w:rFonts w:cstheme="minorHAnsi"/>
+        </w:rPr>
+        <w:tab/>
+      </w:r>
+      <w:hyperlink r:id="rId9" w:history="1">
+        <w:r>
+          <w:rPr>
+            <w:rStyle w:val="Kpr"/>
+            <w:rFonts w:cstheme="minorHAnsi"/>
+          </w:rPr>
+          <w:t>https://u.dianyuan.com/bbs/u/0/1071889497.pdf</w:t>
+        </w:r>
+      </w:hyperlink>
+    </w:p>
+    <w:p>
+      <w:pPr>
+        <w:rPr>
+          <w:rFonts w:cstheme="minorHAnsi"/>
+        </w:rPr>
+      </w:pPr>
+      <w:r>
+        <w:rPr>
+          <w:rFonts w:cstheme="minorHAnsi"/>
+        </w:rPr>
+        <w:t xml:space="preserve">[2]: </w:t>
+      </w:r>
+      <w:r>
+        <w:t>Single Transistor Forward Converter Design</w:t>
+      </w:r>
+      <w:r>
+        <w:t xml:space="preserve">. </w:t>
+      </w:r>
+      <w:r>
+        <w:rPr>
+          <w:rFonts w:cstheme="minorHAnsi"/>
+        </w:rPr>
+        <w:t>Available at:</w:t>
+      </w:r>
+    </w:p>
+    <w:p>
+      <w:pPr>
+        <w:rPr>
+          <w:rFonts w:cstheme="minorHAnsi"/>
+        </w:rPr>
+      </w:pPr>
+      <w:r>
+        <w:rPr>
+          <w:rFonts w:cstheme="minorHAnsi"/>
+        </w:rPr>
+        <w:tab/>
+      </w:r>
+      <w:hyperlink r:id="rId10" w:history="1">
+        <w:r>
+          <w:rPr>
+            <w:rStyle w:val="Kpr"/>
+            <w:rFonts w:cstheme="minorHAnsi"/>
+          </w:rPr>
+          <w:t>https://ocw.metu.edu.tr/pluginfile.php/152997/mod_resource/content/0/forward_magnetic_design_recitation.pdf</w:t>
+        </w:r>
+      </w:hyperlink>
+    </w:p>
+    <w:p>
+      <w:pPr>
+        <w:rPr>
+          <w:rFonts w:cstheme="minorHAnsi"/>
+        </w:rPr>
+      </w:pPr>
+    </w:p>
+    <w:p>
+      <w:pPr>
+        <w:pStyle w:val="Balk2"/>
+        <w:spacing w:after="240" w:line="240" w:lineRule="auto"/>
+        <w:jc w:val="both"/>
+        <w:rPr>
+          <w:sz w:val="28"/>
+          <w:szCs w:val="28"/>
+          <w:lang w:val="en-US"/>
+        </w:rPr>
+      </w:pPr>
+      <w:r>
+        <w:rPr>
+          <w:sz w:val="28"/>
+          <w:szCs w:val="28"/>
+          <w:lang w:val="en-US"/>
+        </w:rPr>
+        <w:t xml:space="preserve">Appendix </w:t>
+      </w:r>
+    </w:p>
+    <w:p>
+      <w:pPr>
+        <w:jc w:val="both"/>
+      </w:pPr>
+      <w:r>
+        <w:t>Link to core datasheet:</w:t>
+      </w:r>
+    </w:p>
+    <w:p>
+      <w:pPr>
+        <w:jc w:val="both"/>
+      </w:pPr>
+      <w:hyperlink r:id="rId11" w:history="1">
+        <w:r>
+          <w:rPr>
+            <w:rStyle w:val="Kpr"/>
+          </w:rPr>
+          <w:t>https://www.tdk-electronics.tdk.com/inf/80/db/fer/etd_39_20_13.pdf</w:t>
+        </w:r>
+      </w:hyperlink>
     </w:p>
     <w:p>
       <w:pPr>
@@ -1929,6 +3154,36 @@
       <w:color w:val="808080"/>
     </w:rPr>
   </w:style>
+  <w:style w:type="character" w:styleId="Kpr">
+    <w:name w:val="Hyperlink"/>
+    <w:basedOn w:val="VarsaylanParagrafYazTipi"/>
+    <w:uiPriority w:val="99"/>
+    <w:unhideWhenUsed/>
+    <w:rsid w:val="008B0695"/>
+    <w:rPr>
+      <w:color w:val="0563C1" w:themeColor="hyperlink"/>
+      <w:u w:val="single"/>
+    </w:rPr>
+  </w:style>
+  <w:style w:type="paragraph" w:styleId="ResimYazs">
+    <w:name w:val="caption"/>
+    <w:basedOn w:val="Normal"/>
+    <w:next w:val="Normal"/>
+    <w:uiPriority w:val="35"/>
+    <w:unhideWhenUsed/>
+    <w:qFormat/>
+    <w:rsid w:val="00DE7F93"/>
+    <w:pPr>
+      <w:spacing w:after="200" w:line="240" w:lineRule="auto"/>
+    </w:pPr>
+    <w:rPr>
+      <w:i/>
+      <w:iCs/>
+      <w:color w:val="44546A" w:themeColor="text2"/>
+      <w:sz w:val="18"/>
+      <w:szCs w:val="18"/>
+    </w:rPr>
+  </w:style>
 </w:styles>
 </file>
 
@@ -2191,4 +3446,16 @@
     </a:ext>
   </a:extLst>
 </a:theme>
+</file>
+
+<file path=customXml/item1.xml><?xml version="1.0" encoding="utf-8"?>
+<b:Sources xmlns:b="http://schemas.openxmlformats.org/officeDocument/2006/bibliography" xmlns="http://schemas.openxmlformats.org/officeDocument/2006/bibliography" SelectedStyle="\APASixthEditionOfficeOnline.xsl" StyleName="APA" Version="6"/>
+</file>
+
+<file path=customXml/itemProps1.xml><?xml version="1.0" encoding="utf-8"?>
+<ds:datastoreItem xmlns:ds="http://schemas.openxmlformats.org/officeDocument/2006/customXml" ds:itemID="{B1DDA368-6ADD-47EF-B488-EBC631B22AEB}">
+  <ds:schemaRefs>
+    <ds:schemaRef ds:uri="http://schemas.openxmlformats.org/officeDocument/2006/bibliography"/>
+  </ds:schemaRefs>
+</ds:datastoreItem>
 </file>
</xml_diff>